<commit_message>
Agregamos 2071 a 2130
</commit_message>
<xml_diff>
--- a/ordenanzas/0001.docx
+++ b/ordenanzas/0001.docx
@@ -4,7 +4,8 @@
   <w:body>
     <w:p>
       <w:pPr>
-        <w:spacing w:line="240" w:lineRule="auto"/>
+        <w:keepNext/>
+        <w:spacing w:after="240" w:line="240" w:lineRule="auto"/>
         <w:jc w:val="right"/>
         <w:rPr>
           <w:rFonts w:ascii="Times New Roman" w:hAnsi="Times New Roman" w:cs="Times New Roman"/>
@@ -21,16 +22,19 @@
     </w:p>
     <w:p>
       <w:pPr>
-        <w:spacing w:line="240" w:lineRule="auto"/>
-        <w:jc w:val="left"/>
-        <w:rPr>
-          <w:rFonts w:ascii="Times New Roman" w:hAnsi="Times New Roman" w:cs="Times New Roman"/>
-          <w:sz w:val="24"/>
-        </w:rPr>
-      </w:pPr>
-      <w:r>
-        <w:rPr>
-          <w:rFonts w:ascii="Times New Roman" w:hAnsi="Times New Roman" w:cs="Times New Roman"/>
+        <w:keepNext/>
+        <w:spacing w:before="240" w:after="360" w:line="240" w:lineRule="auto"/>
+        <w:jc w:val="left"/>
+        <w:rPr>
+          <w:rFonts w:ascii="Times New Roman" w:hAnsi="Times New Roman" w:cs="Times New Roman"/>
+          <w:b/>
+          <w:sz w:val="24"/>
+        </w:rPr>
+      </w:pPr>
+      <w:r>
+        <w:rPr>
+          <w:rFonts w:ascii="Times New Roman" w:hAnsi="Times New Roman" w:cs="Times New Roman"/>
+          <w:b/>
           <w:sz w:val="24"/>
         </w:rPr>
         <w:t>ORDENANZA Nº 1</w:t>
@@ -38,19 +42,41 @@
     </w:p>
     <w:p>
       <w:pPr>
-        <w:spacing w:line="240" w:lineRule="auto"/>
-        <w:rPr>
-          <w:rFonts w:ascii="Times New Roman" w:hAnsi="Times New Roman" w:cs="Times New Roman"/>
-          <w:sz w:val="24"/>
-        </w:rPr>
-      </w:pPr>
-      <w:r>
-        <w:rPr>
-          <w:rFonts w:ascii="Times New Roman" w:hAnsi="Times New Roman" w:cs="Times New Roman"/>
+        <w:keepNext/>
+        <w:spacing w:before="240" w:after="120" w:line="240" w:lineRule="auto"/>
+        <w:jc w:val="left"/>
+        <w:rPr>
+          <w:rFonts w:ascii="Times New Roman" w:hAnsi="Times New Roman" w:cs="Times New Roman"/>
+          <w:b/>
+          <w:sz w:val="24"/>
+        </w:rPr>
+      </w:pPr>
+      <w:r>
+        <w:rPr>
+          <w:rFonts w:ascii="Times New Roman" w:hAnsi="Times New Roman" w:cs="Times New Roman"/>
+          <w:b/>
           <w:sz w:val="24"/>
         </w:rPr>
         <w:t xml:space="preserve">VISTO: </w:t>
       </w:r>
+    </w:p>
+    <w:p>
+      <w:pPr>
+        <w:keepNext/>
+        <w:spacing w:after="120" w:line="240" w:lineRule="auto"/>
+        <w:jc w:val="left"/>
+        <w:rPr>
+          <w:rFonts w:ascii="Times New Roman" w:hAnsi="Times New Roman" w:cs="Times New Roman"/>
+          <w:sz w:val="24"/>
+        </w:rPr>
+      </w:pPr>
+      <w:r>
+        <w:rPr>
+          <w:rFonts w:ascii="Times New Roman" w:hAnsi="Times New Roman" w:cs="Times New Roman"/>
+          <w:sz w:val="24"/>
+        </w:rPr>
+        <w:t xml:space="preserve"> </w:t>
+      </w:r>
       <w:r>
         <w:rPr>
           <w:rFonts w:ascii="Times New Roman" w:hAnsi="Times New Roman" w:cs="Times New Roman"/>
@@ -61,19 +87,41 @@
     </w:p>
     <w:p>
       <w:pPr>
-        <w:spacing w:line="240" w:lineRule="auto"/>
-        <w:rPr>
-          <w:rFonts w:ascii="Times New Roman" w:hAnsi="Times New Roman" w:cs="Times New Roman"/>
-          <w:sz w:val="24"/>
-        </w:rPr>
-      </w:pPr>
-      <w:r>
-        <w:rPr>
-          <w:rFonts w:ascii="Times New Roman" w:hAnsi="Times New Roman" w:cs="Times New Roman"/>
+        <w:keepNext/>
+        <w:spacing w:before="240" w:after="120" w:line="240" w:lineRule="auto"/>
+        <w:jc w:val="left"/>
+        <w:rPr>
+          <w:rFonts w:ascii="Times New Roman" w:hAnsi="Times New Roman" w:cs="Times New Roman"/>
+          <w:b/>
+          <w:sz w:val="24"/>
+        </w:rPr>
+      </w:pPr>
+      <w:r>
+        <w:rPr>
+          <w:rFonts w:ascii="Times New Roman" w:hAnsi="Times New Roman" w:cs="Times New Roman"/>
+          <w:b/>
           <w:sz w:val="24"/>
         </w:rPr>
         <w:t xml:space="preserve">CONSIDERANDO: </w:t>
       </w:r>
+    </w:p>
+    <w:p>
+      <w:pPr>
+        <w:keepNext/>
+        <w:spacing w:after="120" w:line="240" w:lineRule="auto"/>
+        <w:jc w:val="left"/>
+        <w:rPr>
+          <w:rFonts w:ascii="Times New Roman" w:hAnsi="Times New Roman" w:cs="Times New Roman"/>
+          <w:sz w:val="24"/>
+        </w:rPr>
+      </w:pPr>
+      <w:r>
+        <w:rPr>
+          <w:rFonts w:ascii="Times New Roman" w:hAnsi="Times New Roman" w:cs="Times New Roman"/>
+          <w:sz w:val="24"/>
+        </w:rPr>
+        <w:t xml:space="preserve"> </w:t>
+      </w:r>
       <w:r>
         <w:rPr>
           <w:rFonts w:ascii="Times New Roman" w:hAnsi="Times New Roman" w:cs="Times New Roman"/>
@@ -98,7 +146,9 @@
     </w:p>
     <w:p>
       <w:pPr>
-        <w:spacing w:line="240" w:lineRule="auto"/>
+        <w:keepNext/>
+        <w:spacing w:after="120" w:line="240" w:lineRule="auto"/>
+        <w:jc w:val="left"/>
         <w:rPr>
           <w:rFonts w:ascii="Times New Roman" w:hAnsi="Times New Roman" w:cs="Times New Roman"/>
           <w:sz w:val="24"/>
@@ -123,14 +173,28 @@
           <w:rFonts w:ascii="Times New Roman" w:hAnsi="Times New Roman" w:cs="Times New Roman"/>
           <w:sz w:val="24"/>
         </w:rPr>
-        <w:t xml:space="preserve"> fueran otorgados mediante decreto Nº 3020/3 y 3133/3 por $a 150.000 y $a. 100.000.- que hacen un total de $a. 250.000.</w:t>
-      </w:r>
-      <w:r>
-        <w:rPr>
-          <w:rFonts w:ascii="Times New Roman" w:hAnsi="Times New Roman" w:cs="Times New Roman"/>
-          <w:sz w:val="24"/>
-        </w:rPr>
-        <w:t xml:space="preserve">                     (</w:t>
+        <w:t xml:space="preserve"> fueran otorgados mediante decreto N</w:t>
+      </w:r>
+      <w:r>
+        <w:rPr>
+          <w:rFonts w:ascii="Times New Roman" w:hAnsi="Times New Roman" w:cs="Times New Roman"/>
+          <w:sz w:val="24"/>
+        </w:rPr>
+        <w:t xml:space="preserve">º </w:t>
+      </w:r>
+      <w:r>
+        <w:rPr>
+          <w:rFonts w:ascii="Times New Roman" w:hAnsi="Times New Roman" w:cs="Times New Roman"/>
+          <w:sz w:val="24"/>
+        </w:rPr>
+        <w:t>3020/3 y 3133/3 por $a 150.000 y $a. 100.000.- que hacen un total de $a. 250.000.</w:t>
+      </w:r>
+      <w:r>
+        <w:rPr>
+          <w:rFonts w:ascii="Times New Roman" w:hAnsi="Times New Roman" w:cs="Times New Roman"/>
+          <w:sz w:val="24"/>
+        </w:rPr>
+        <w:t xml:space="preserve">  (</w:t>
       </w:r>
       <w:r>
         <w:rPr>
@@ -156,7 +220,9 @@
     </w:p>
     <w:p>
       <w:pPr>
-        <w:spacing w:line="240" w:lineRule="auto"/>
+        <w:keepNext/>
+        <w:spacing w:after="120" w:line="240" w:lineRule="auto"/>
+        <w:jc w:val="left"/>
         <w:rPr>
           <w:rFonts w:ascii="Times New Roman" w:hAnsi="Times New Roman" w:cs="Times New Roman"/>
           <w:sz w:val="24"/>
@@ -172,7 +238,9 @@
     </w:p>
     <w:p>
       <w:pPr>
-        <w:spacing w:line="240" w:lineRule="auto"/>
+        <w:keepNext/>
+        <w:spacing w:before="360" w:after="360" w:line="240" w:lineRule="auto"/>
+        <w:ind w:left="1984" w:right="1984"/>
         <w:jc w:val="center"/>
         <w:rPr>
           <w:rFonts w:ascii="Times New Roman" w:hAnsi="Times New Roman" w:cs="Times New Roman"/>
@@ -182,6 +250,7 @@
       <w:r>
         <w:rPr>
           <w:rFonts w:ascii="Times New Roman" w:hAnsi="Times New Roman" w:cs="Times New Roman"/>
+          <w:b/>
           <w:sz w:val="24"/>
         </w:rPr>
         <w:t>EL CONCEJO DELIBERANTE SANCIONA CON FUERZA DE ORDENANZA</w:t>
@@ -196,23 +265,50 @@
     </w:p>
     <w:p>
       <w:pPr>
-        <w:spacing w:line="240" w:lineRule="auto"/>
-        <w:rPr>
-          <w:rFonts w:ascii="Times New Roman" w:hAnsi="Times New Roman" w:cs="Times New Roman"/>
-          <w:sz w:val="24"/>
-        </w:rPr>
-      </w:pPr>
-      <w:r>
-        <w:rPr>
-          <w:rFonts w:ascii="Times New Roman" w:hAnsi="Times New Roman" w:cs="Times New Roman"/>
-          <w:sz w:val="24"/>
-        </w:rPr>
-        <w:t>ARTICULO 1º: AMPLIASE el Presupuesto Municipal de acuerdo al siguiente detalle.</w:t>
-      </w:r>
-    </w:p>
-    <w:p>
-      <w:pPr>
-        <w:spacing w:line="240" w:lineRule="auto"/>
+        <w:keepNext/>
+        <w:spacing w:after="120" w:line="240" w:lineRule="auto"/>
+        <w:jc w:val="left"/>
+        <w:rPr>
+          <w:rFonts w:ascii="Times New Roman" w:hAnsi="Times New Roman" w:cs="Times New Roman"/>
+          <w:sz w:val="24"/>
+        </w:rPr>
+      </w:pPr>
+      <w:r>
+        <w:rPr>
+          <w:rFonts w:ascii="Times New Roman" w:hAnsi="Times New Roman" w:cs="Times New Roman"/>
+          <w:sz w:val="24"/>
+          <w:u w:val="single"/>
+        </w:rPr>
+        <w:t>ARTICULO 1</w:t>
+      </w:r>
+      <w:r>
+        <w:rPr>
+          <w:rFonts w:ascii="Times New Roman" w:hAnsi="Times New Roman" w:cs="Times New Roman"/>
+          <w:sz w:val="24"/>
+          <w:u w:val="single"/>
+        </w:rPr>
+        <w:t>º</w:t>
+      </w:r>
+      <w:r>
+        <w:rPr>
+          <w:rFonts w:ascii="Times New Roman" w:hAnsi="Times New Roman" w:cs="Times New Roman"/>
+          <w:sz w:val="24"/>
+        </w:rPr>
+        <w:t xml:space="preserve"> </w:t>
+      </w:r>
+      <w:r>
+        <w:rPr>
+          <w:rFonts w:ascii="Times New Roman" w:hAnsi="Times New Roman" w:cs="Times New Roman"/>
+          <w:sz w:val="24"/>
+        </w:rPr>
+        <w:t>: AMPLIASE el Presupuesto Municipal de acuerdo al siguiente detalle.</w:t>
+      </w:r>
+    </w:p>
+    <w:p>
+      <w:pPr>
+        <w:keepNext/>
+        <w:spacing w:after="120" w:line="240" w:lineRule="auto"/>
+        <w:jc w:val="left"/>
         <w:rPr>
           <w:rFonts w:ascii="Times New Roman" w:hAnsi="Times New Roman" w:cs="Times New Roman"/>
           <w:sz w:val="24"/>
@@ -242,7 +338,14 @@
     </w:p>
     <w:p>
       <w:pPr>
-        <w:spacing w:line="240" w:lineRule="auto"/>
+        <w:pStyle w:val="Prrafodelista"/>
+        <w:keepNext/>
+        <w:numPr>
+          <w:ilvl w:val="0"/>
+          <w:numId w:val="1"/>
+        </w:numPr>
+        <w:spacing w:after="120" w:line="240" w:lineRule="auto"/>
+        <w:jc w:val="left"/>
         <w:rPr>
           <w:rFonts w:ascii="Times New Roman" w:hAnsi="Times New Roman" w:cs="Times New Roman"/>
           <w:sz w:val="24"/>
@@ -258,7 +361,14 @@
     </w:p>
     <w:p>
       <w:pPr>
-        <w:spacing w:line="240" w:lineRule="auto"/>
+        <w:pStyle w:val="Prrafodelista"/>
+        <w:keepNext/>
+        <w:numPr>
+          <w:ilvl w:val="0"/>
+          <w:numId w:val="1"/>
+        </w:numPr>
+        <w:spacing w:after="120" w:line="240" w:lineRule="auto"/>
+        <w:jc w:val="left"/>
         <w:rPr>
           <w:rFonts w:ascii="Times New Roman" w:hAnsi="Times New Roman" w:cs="Times New Roman"/>
           <w:sz w:val="24"/>
@@ -274,7 +384,14 @@
     </w:p>
     <w:p>
       <w:pPr>
-        <w:spacing w:line="240" w:lineRule="auto"/>
+        <w:pStyle w:val="Prrafodelista"/>
+        <w:keepNext/>
+        <w:numPr>
+          <w:ilvl w:val="0"/>
+          <w:numId w:val="1"/>
+        </w:numPr>
+        <w:spacing w:after="120" w:line="240" w:lineRule="auto"/>
+        <w:jc w:val="left"/>
         <w:rPr>
           <w:rFonts w:ascii="Times New Roman" w:hAnsi="Times New Roman" w:cs="Times New Roman"/>
           <w:sz w:val="24"/>
@@ -290,7 +407,14 @@
     </w:p>
     <w:p>
       <w:pPr>
-        <w:spacing w:line="240" w:lineRule="auto"/>
+        <w:pStyle w:val="Prrafodelista"/>
+        <w:keepNext/>
+        <w:numPr>
+          <w:ilvl w:val="0"/>
+          <w:numId w:val="1"/>
+        </w:numPr>
+        <w:spacing w:after="120" w:line="240" w:lineRule="auto"/>
+        <w:jc w:val="left"/>
         <w:rPr>
           <w:rFonts w:ascii="Times New Roman" w:hAnsi="Times New Roman" w:cs="Times New Roman"/>
           <w:sz w:val="24"/>
@@ -306,7 +430,14 @@
     </w:p>
     <w:p>
       <w:pPr>
-        <w:spacing w:line="240" w:lineRule="auto"/>
+        <w:pStyle w:val="Prrafodelista"/>
+        <w:keepNext/>
+        <w:numPr>
+          <w:ilvl w:val="0"/>
+          <w:numId w:val="1"/>
+        </w:numPr>
+        <w:spacing w:after="120" w:line="240" w:lineRule="auto"/>
+        <w:jc w:val="left"/>
         <w:rPr>
           <w:rFonts w:ascii="Times New Roman" w:hAnsi="Times New Roman" w:cs="Times New Roman"/>
           <w:sz w:val="24"/>
@@ -322,18 +453,43 @@
     </w:p>
     <w:p>
       <w:pPr>
-        <w:spacing w:line="240" w:lineRule="auto"/>
-        <w:rPr>
-          <w:rFonts w:ascii="Times New Roman" w:hAnsi="Times New Roman" w:cs="Times New Roman"/>
-          <w:sz w:val="24"/>
-        </w:rPr>
-      </w:pPr>
-      <w:r>
-        <w:rPr>
-          <w:rFonts w:ascii="Times New Roman" w:hAnsi="Times New Roman" w:cs="Times New Roman"/>
-          <w:sz w:val="24"/>
-        </w:rPr>
-        <w:t xml:space="preserve">ARTICULO 2º: TOME CONOCIMIENTO el Poder Ejecutivo Municipal, </w:t>
+        <w:keepNext/>
+        <w:spacing w:after="120" w:line="240" w:lineRule="auto"/>
+        <w:jc w:val="left"/>
+        <w:rPr>
+          <w:rFonts w:ascii="Times New Roman" w:hAnsi="Times New Roman" w:cs="Times New Roman"/>
+          <w:sz w:val="24"/>
+        </w:rPr>
+      </w:pPr>
+      <w:r>
+        <w:rPr>
+          <w:rFonts w:ascii="Times New Roman" w:hAnsi="Times New Roman" w:cs="Times New Roman"/>
+          <w:sz w:val="24"/>
+          <w:u w:val="single"/>
+        </w:rPr>
+        <w:t>ARTICULO 2</w:t>
+      </w:r>
+      <w:r>
+        <w:rPr>
+          <w:rFonts w:ascii="Times New Roman" w:hAnsi="Times New Roman" w:cs="Times New Roman"/>
+          <w:sz w:val="24"/>
+          <w:u w:val="single"/>
+        </w:rPr>
+        <w:t>º</w:t>
+      </w:r>
+      <w:r>
+        <w:rPr>
+          <w:rFonts w:ascii="Times New Roman" w:hAnsi="Times New Roman" w:cs="Times New Roman"/>
+          <w:sz w:val="24"/>
+        </w:rPr>
+        <w:t xml:space="preserve"> </w:t>
+      </w:r>
+      <w:r>
+        <w:rPr>
+          <w:rFonts w:ascii="Times New Roman" w:hAnsi="Times New Roman" w:cs="Times New Roman"/>
+          <w:sz w:val="24"/>
+        </w:rPr>
+        <w:t xml:space="preserve">: TOME CONOCIMIENTO el Poder Ejecutivo Municipal, </w:t>
       </w:r>
       <w:r>
         <w:rPr>
@@ -372,13 +528,201 @@
       </w:r>
     </w:p>
     <w:sectPr>
+      <w:footerReference w:type="default" r:id="rId7"/>
       <w:pgSz w:w="11906" w:h="16838"/>
       <w:pgMar w:top="1417" w:right="1701" w:bottom="1417" w:left="1701" w:header="709" w:footer="709" w:gutter="0"/>
+      <w:pgNumType w:start="1"/>
       <w:cols w:space="708"/>
       <w:docGrid w:linePitch="360"/>
     </w:sectPr>
   </w:body>
 </w:document>
+</file>
+
+<file path=word/endnotes.xml><?xml version="1.0" encoding="utf-8"?>
+<w:endnotes xmlns:ve="http://schemas.openxmlformats.org/markup-compatibility/2006" xmlns:o="urn:schemas-microsoft-com:office:office" xmlns:r="http://schemas.openxmlformats.org/officeDocument/2006/relationships" xmlns:m="http://schemas.openxmlformats.org/officeDocument/2006/math" xmlns:v="urn:schemas-microsoft-com:vml" xmlns:wp="http://schemas.openxmlformats.org/drawingml/2006/wordprocessingDrawing" xmlns:w10="urn:schemas-microsoft-com:office:word" xmlns:w="http://schemas.openxmlformats.org/wordprocessingml/2006/main" xmlns:wne="http://schemas.microsoft.com/office/word/2006/wordml">
+  <w:endnote w:type="separator" w:id="-1">
+    <w:p>
+      <w:pPr>
+        <w:spacing w:after="0" w:line="240" w:lineRule="auto"/>
+      </w:pPr>
+      <w:r>
+        <w:separator/>
+      </w:r>
+    </w:p>
+  </w:endnote>
+  <w:endnote w:type="continuationSeparator" w:id="0">
+    <w:p>
+      <w:pPr>
+        <w:spacing w:after="0" w:line="240" w:lineRule="auto"/>
+      </w:pPr>
+      <w:r>
+        <w:continuationSeparator/>
+      </w:r>
+    </w:p>
+  </w:endnote>
+</w:endnotes>
+</file>
+
+<file path=word/footer1.xml><?xml version="1.0" encoding="utf-8"?>
+<w:ftr xmlns:ve="http://schemas.openxmlformats.org/markup-compatibility/2006" xmlns:o="urn:schemas-microsoft-com:office:office" xmlns:r="http://schemas.openxmlformats.org/officeDocument/2006/relationships" xmlns:m="http://schemas.openxmlformats.org/officeDocument/2006/math" xmlns:v="urn:schemas-microsoft-com:vml" xmlns:wp="http://schemas.openxmlformats.org/drawingml/2006/wordprocessingDrawing" xmlns:w10="urn:schemas-microsoft-com:office:word" xmlns:w="http://schemas.openxmlformats.org/wordprocessingml/2006/main" xmlns:wne="http://schemas.microsoft.com/office/word/2006/wordml">
+  <w:p>
+    <w:pPr>
+      <w:pStyle w:val="Piedepgina"/>
+      <w:rPr>
+        <w:rFonts w:ascii="Book Antiqua" w:hAnsi="Book Antiqua"/>
+        <w:color w:val="808080" w:themeColor="background1" w:themeShade="80"/>
+        <w:sz w:val="20"/>
+      </w:rPr>
+    </w:pPr>
+  </w:p>
+</w:ftr>
+</file>
+
+<file path=word/footnotes.xml><?xml version="1.0" encoding="utf-8"?>
+<w:footnotes xmlns:ve="http://schemas.openxmlformats.org/markup-compatibility/2006" xmlns:o="urn:schemas-microsoft-com:office:office" xmlns:r="http://schemas.openxmlformats.org/officeDocument/2006/relationships" xmlns:m="http://schemas.openxmlformats.org/officeDocument/2006/math" xmlns:v="urn:schemas-microsoft-com:vml" xmlns:wp="http://schemas.openxmlformats.org/drawingml/2006/wordprocessingDrawing" xmlns:w10="urn:schemas-microsoft-com:office:word" xmlns:w="http://schemas.openxmlformats.org/wordprocessingml/2006/main" xmlns:wne="http://schemas.microsoft.com/office/word/2006/wordml">
+  <w:footnote w:type="separator" w:id="-1">
+    <w:p>
+      <w:pPr>
+        <w:spacing w:after="0" w:line="240" w:lineRule="auto"/>
+      </w:pPr>
+      <w:r>
+        <w:separator/>
+      </w:r>
+    </w:p>
+  </w:footnote>
+  <w:footnote w:type="continuationSeparator" w:id="0">
+    <w:p>
+      <w:pPr>
+        <w:spacing w:after="0" w:line="240" w:lineRule="auto"/>
+      </w:pPr>
+      <w:r>
+        <w:continuationSeparator/>
+      </w:r>
+    </w:p>
+  </w:footnote>
+</w:footnotes>
+</file>
+
+<file path=word/numbering.xml><?xml version="1.0" encoding="utf-8"?>
+<w:numbering xmlns:ve="http://schemas.openxmlformats.org/markup-compatibility/2006" xmlns:o="urn:schemas-microsoft-com:office:office" xmlns:r="http://schemas.openxmlformats.org/officeDocument/2006/relationships" xmlns:m="http://schemas.openxmlformats.org/officeDocument/2006/math" xmlns:v="urn:schemas-microsoft-com:vml" xmlns:wp="http://schemas.openxmlformats.org/drawingml/2006/wordprocessingDrawing" xmlns:w10="urn:schemas-microsoft-com:office:word" xmlns:w="http://schemas.openxmlformats.org/wordprocessingml/2006/main" xmlns:wne="http://schemas.microsoft.com/office/word/2006/wordml">
+  <w:abstractNum w:abstractNumId="0">
+    <w:nsid w:val="09425BB7"/>
+    <w:multiLevelType w:val="hybridMultilevel"/>
+    <w:tmpl w:val="80E4273C"/>
+    <w:lvl w:ilvl="0" w:tplc="2C0A0001">
+      <w:start w:val="1"/>
+      <w:numFmt w:val="bullet"/>
+      <w:lvlText w:val=""/>
+      <w:lvlJc w:val="left"/>
+      <w:pPr>
+        <w:ind w:left="360" w:hanging="360"/>
+      </w:pPr>
+      <w:rPr>
+        <w:rFonts w:ascii="Symbol" w:hAnsi="Symbol" w:hint="default"/>
+      </w:rPr>
+    </w:lvl>
+    <w:lvl w:ilvl="1" w:tplc="2C0A0003" w:tentative="1">
+      <w:start w:val="1"/>
+      <w:numFmt w:val="bullet"/>
+      <w:lvlText w:val="o"/>
+      <w:lvlJc w:val="left"/>
+      <w:pPr>
+        <w:ind w:left="1080" w:hanging="360"/>
+      </w:pPr>
+      <w:rPr>
+        <w:rFonts w:ascii="Courier New" w:hAnsi="Courier New" w:cs="Courier New" w:hint="default"/>
+      </w:rPr>
+    </w:lvl>
+    <w:lvl w:ilvl="2" w:tplc="2C0A0005" w:tentative="1">
+      <w:start w:val="1"/>
+      <w:numFmt w:val="bullet"/>
+      <w:lvlText w:val=""/>
+      <w:lvlJc w:val="left"/>
+      <w:pPr>
+        <w:ind w:left="1800" w:hanging="360"/>
+      </w:pPr>
+      <w:rPr>
+        <w:rFonts w:ascii="Wingdings" w:hAnsi="Wingdings" w:hint="default"/>
+      </w:rPr>
+    </w:lvl>
+    <w:lvl w:ilvl="3" w:tplc="2C0A0001" w:tentative="1">
+      <w:start w:val="1"/>
+      <w:numFmt w:val="bullet"/>
+      <w:lvlText w:val=""/>
+      <w:lvlJc w:val="left"/>
+      <w:pPr>
+        <w:ind w:left="2520" w:hanging="360"/>
+      </w:pPr>
+      <w:rPr>
+        <w:rFonts w:ascii="Symbol" w:hAnsi="Symbol" w:hint="default"/>
+      </w:rPr>
+    </w:lvl>
+    <w:lvl w:ilvl="4" w:tplc="2C0A0003" w:tentative="1">
+      <w:start w:val="1"/>
+      <w:numFmt w:val="bullet"/>
+      <w:lvlText w:val="o"/>
+      <w:lvlJc w:val="left"/>
+      <w:pPr>
+        <w:ind w:left="3240" w:hanging="360"/>
+      </w:pPr>
+      <w:rPr>
+        <w:rFonts w:ascii="Courier New" w:hAnsi="Courier New" w:cs="Courier New" w:hint="default"/>
+      </w:rPr>
+    </w:lvl>
+    <w:lvl w:ilvl="5" w:tplc="2C0A0005" w:tentative="1">
+      <w:start w:val="1"/>
+      <w:numFmt w:val="bullet"/>
+      <w:lvlText w:val=""/>
+      <w:lvlJc w:val="left"/>
+      <w:pPr>
+        <w:ind w:left="3960" w:hanging="360"/>
+      </w:pPr>
+      <w:rPr>
+        <w:rFonts w:ascii="Wingdings" w:hAnsi="Wingdings" w:hint="default"/>
+      </w:rPr>
+    </w:lvl>
+    <w:lvl w:ilvl="6" w:tplc="2C0A0001" w:tentative="1">
+      <w:start w:val="1"/>
+      <w:numFmt w:val="bullet"/>
+      <w:lvlText w:val=""/>
+      <w:lvlJc w:val="left"/>
+      <w:pPr>
+        <w:ind w:left="4680" w:hanging="360"/>
+      </w:pPr>
+      <w:rPr>
+        <w:rFonts w:ascii="Symbol" w:hAnsi="Symbol" w:hint="default"/>
+      </w:rPr>
+    </w:lvl>
+    <w:lvl w:ilvl="7" w:tplc="2C0A0003" w:tentative="1">
+      <w:start w:val="1"/>
+      <w:numFmt w:val="bullet"/>
+      <w:lvlText w:val="o"/>
+      <w:lvlJc w:val="left"/>
+      <w:pPr>
+        <w:ind w:left="5400" w:hanging="360"/>
+      </w:pPr>
+      <w:rPr>
+        <w:rFonts w:ascii="Courier New" w:hAnsi="Courier New" w:cs="Courier New" w:hint="default"/>
+      </w:rPr>
+    </w:lvl>
+    <w:lvl w:ilvl="8" w:tplc="2C0A0005" w:tentative="1">
+      <w:start w:val="1"/>
+      <w:numFmt w:val="bullet"/>
+      <w:lvlText w:val=""/>
+      <w:lvlJc w:val="left"/>
+      <w:pPr>
+        <w:ind w:left="6120" w:hanging="360"/>
+      </w:pPr>
+      <w:rPr>
+        <w:rFonts w:ascii="Wingdings" w:hAnsi="Wingdings" w:hint="default"/>
+      </w:rPr>
+    </w:lvl>
+  </w:abstractNum>
+  <w:num w:numId="1">
+    <w:abstractNumId w:val="0"/>
+  </w:num>
+</w:numbering>
 </file>
 
 <file path=word/styles.xml><?xml version="1.0" encoding="utf-8"?>
@@ -570,6 +914,65 @@
     <w:uiPriority w:val="99"/>
     <w:semiHidden/>
     <w:unhideWhenUsed/>
+  </w:style>
+  <w:style w:type="paragraph" w:styleId="Encabezado">
+    <w:name w:val="header"/>
+    <w:basedOn w:val="Normal"/>
+    <w:link w:val="EncabezadoCar"/>
+    <w:uiPriority w:val="99"/>
+    <w:semiHidden/>
+    <w:unhideWhenUsed/>
+    <w:rsid w:val="001B5DBB"/>
+    <w:pPr>
+      <w:tabs>
+        <w:tab w:val="center" w:pos="4419"/>
+        <w:tab w:val="right" w:pos="8838"/>
+      </w:tabs>
+      <w:spacing w:after="0" w:line="240" w:lineRule="auto"/>
+    </w:pPr>
+  </w:style>
+  <w:style w:type="character" w:customStyle="1" w:styleId="EncabezadoCar">
+    <w:name w:val="Encabezado Car"/>
+    <w:basedOn w:val="Fuentedeprrafopredeter"/>
+    <w:link w:val="Encabezado"/>
+    <w:uiPriority w:val="99"/>
+    <w:semiHidden/>
+    <w:rsid w:val="001B5DBB"/>
+  </w:style>
+  <w:style w:type="paragraph" w:styleId="Piedepgina">
+    <w:name w:val="footer"/>
+    <w:basedOn w:val="Normal"/>
+    <w:link w:val="PiedepginaCar"/>
+    <w:uiPriority w:val="99"/>
+    <w:semiHidden/>
+    <w:unhideWhenUsed/>
+    <w:rsid w:val="001B5DBB"/>
+    <w:pPr>
+      <w:tabs>
+        <w:tab w:val="center" w:pos="4419"/>
+        <w:tab w:val="right" w:pos="8838"/>
+      </w:tabs>
+      <w:spacing w:after="0" w:line="240" w:lineRule="auto"/>
+    </w:pPr>
+  </w:style>
+  <w:style w:type="character" w:customStyle="1" w:styleId="PiedepginaCar">
+    <w:name w:val="Pie de página Car"/>
+    <w:basedOn w:val="Fuentedeprrafopredeter"/>
+    <w:link w:val="Piedepgina"/>
+    <w:uiPriority w:val="99"/>
+    <w:semiHidden/>
+    <w:rsid w:val="001B5DBB"/>
+  </w:style>
+  <w:style w:type="paragraph" w:styleId="Prrafodelista">
+    <w:name w:val="List Paragraph"/>
+    <w:basedOn w:val="Normal"/>
+    <w:uiPriority w:val="34"/>
+    <w:qFormat/>
+    <w:rsid w:val="008437F9"/>
+    <w:pPr>
+      <w:ind w:left="720"/>
+      <w:contextualSpacing/>
+    </w:pPr>
   </w:style>
 </w:styles>
 </file>

</xml_diff>